<commit_message>
minor changes to analysis
</commit_message>
<xml_diff>
--- a/Plagiarism/Analysis.docx
+++ b/Plagiarism/Analysis.docx
@@ -9,54 +9,18 @@
           <w:b/>
           <w:sz w:val="40"/>
           <w:u w:val="single"/>
+          <w:lang w:val="en-US"/>
         </w:rPr>
       </w:pPr>
-      <w:proofErr w:type="spellStart"/>
       <w:r>
         <w:rPr>
           <w:b/>
           <w:sz w:val="40"/>
           <w:u w:val="single"/>
+          <w:lang w:val="en-US"/>
         </w:rPr>
-        <w:t>Similar</w:t>
-      </w:r>
-      <w:proofErr w:type="spellEnd"/>
-      <w:r>
-        <w:rPr>
-          <w:b/>
-          <w:sz w:val="40"/>
-          <w:u w:val="single"/>
-        </w:rPr>
-        <w:t xml:space="preserve"> Items: </w:t>
-      </w:r>
-      <w:proofErr w:type="spellStart"/>
-      <w:r>
-        <w:rPr>
-          <w:b/>
-          <w:sz w:val="40"/>
-          <w:u w:val="single"/>
-        </w:rPr>
-        <w:t>Plagiarism</w:t>
-      </w:r>
-      <w:proofErr w:type="spellEnd"/>
-      <w:r>
-        <w:rPr>
-          <w:b/>
-          <w:sz w:val="40"/>
-          <w:u w:val="single"/>
-        </w:rPr>
-        <w:t xml:space="preserve"> </w:t>
-      </w:r>
-      <w:proofErr w:type="spellStart"/>
-      <w:r>
-        <w:rPr>
-          <w:b/>
-          <w:sz w:val="40"/>
-          <w:u w:val="single"/>
-        </w:rPr>
-        <w:t>Detection</w:t>
-      </w:r>
-      <w:proofErr w:type="spellEnd"/>
+        <w:t>Similar Items: Plagiarism Detection</w:t>
+      </w:r>
     </w:p>
     <w:p>
       <w:pPr>
@@ -73,7 +37,7 @@
           <w:sz w:val="28"/>
           <w:lang w:val="en-US"/>
         </w:rPr>
-        <w:t>2.1 Initial analysis</w:t>
+        <w:t>Initial analysis</w:t>
       </w:r>
     </w:p>
     <w:p>
@@ -149,7 +113,25 @@
         <w:t xml:space="preserve"> deze</w:t>
       </w:r>
       <w:r>
-        <w:t xml:space="preserve"> opsplitsen in shingles van een bepaalde lengte.</w:t>
+        <w:t xml:space="preserve"> opsplitsen</w:t>
+      </w:r>
+      <w:r>
+        <w:t xml:space="preserve"> in woorden van een bepaalde lengte die we vervolgens verder </w:t>
+      </w:r>
+      <w:r>
+        <w:t xml:space="preserve">in </w:t>
+      </w:r>
+      <w:r>
+        <w:t>k-</w:t>
+      </w:r>
+      <w:r>
+        <w:t>shingles</w:t>
+      </w:r>
+      <w:r>
+        <w:t xml:space="preserve"> samenvoegen</w:t>
+      </w:r>
+      <w:r>
+        <w:t>.</w:t>
       </w:r>
     </w:p>
     <w:p>
@@ -248,7 +230,7 @@
       </w:r>
       <w:proofErr w:type="spellEnd"/>
       <w:r>
-        <w:t xml:space="preserve">-stap kunnen uitvoeren. Bij de </w:t>
+        <w:t xml:space="preserve">-stap uitvoeren. Bij de </w:t>
       </w:r>
       <w:proofErr w:type="spellStart"/>
       <w:r>
@@ -325,13 +307,24 @@
     </w:p>
     <w:p>
       <w:pPr>
+        <w:pStyle w:val="ListParagraph"/>
+        <w:numPr>
+          <w:ilvl w:val="0"/>
+          <w:numId w:val="1"/>
+        </w:numPr>
+        <w:jc w:val="both"/>
+      </w:pPr>
+      <w:bookmarkStart w:id="0" w:name="_GoBack"/>
+      <w:bookmarkEnd w:id="0"/>
+    </w:p>
+    <w:p>
+      <w:pPr>
         <w:jc w:val="both"/>
         <w:rPr>
           <w:i/>
           <w:lang w:val="en-US"/>
         </w:rPr>
       </w:pPr>
-      <w:bookmarkStart w:id="0" w:name="_GoBack"/>
       <w:r>
         <w:rPr>
           <w:i/>
@@ -340,7 +333,6 @@
         <w:t>3. Present the end-to-end architecture of the pipeline, preferably by means of a visualization. Draw specific attention to the input and output of each of the MapReduce stages involved. Clearly indicate the key used during reduce phases and describe the logic of non-trivial map operations.</w:t>
       </w:r>
     </w:p>
-    <w:bookmarkEnd w:id="0"/>
     <w:p>
       <w:pPr>
         <w:pStyle w:val="ListParagraph"/>
@@ -1227,7 +1219,7 @@
 </file>
 
 <file path=customXml/itemProps1.xml><?xml version="1.0" encoding="utf-8"?>
-<ds:datastoreItem xmlns:ds="http://schemas.openxmlformats.org/officeDocument/2006/customXml" ds:itemID="{302CDCA5-3E30-456B-8C45-A28BC56FBA44}">
+<ds:datastoreItem xmlns:ds="http://schemas.openxmlformats.org/officeDocument/2006/customXml" ds:itemID="{A1C72F01-D3A5-4A2D-8157-51102BAC49BA}">
   <ds:schemaRefs>
     <ds:schemaRef ds:uri="http://schemas.openxmlformats.org/officeDocument/2006/bibliography"/>
   </ds:schemaRefs>

</xml_diff>